<commit_message>
format and extend docs
</commit_message>
<xml_diff>
--- a/documentation/Diplomadolgozat-CSM-1.docx
+++ b/documentation/Diplomadolgozat-CSM-1.docx
@@ -11126,6 +11126,67 @@
     </w:p>
     <w:p>
       <w:pPr>
+        <w:rPr>
+          <w:lang w:val="de-DE"/>
+        </w:rPr>
+      </w:pPr>
+    </w:p>
+    <w:p>
+      <w:pPr>
+        <w:pStyle w:val="kdrszlet"/>
+        <w:rPr>
+          <w:lang w:val="en-AT" w:eastAsia="en-GB"/>
+        </w:rPr>
+      </w:pPr>
+      <w:r>
+        <w:rPr>
+          <w:lang w:val="en-AT" w:eastAsia="en-GB"/>
+        </w:rPr>
+        <w:t>python3 -m pip install -r requirements.txt</w:t>
+      </w:r>
+    </w:p>
+    <w:p>
+      <w:pPr>
+        <w:pStyle w:val="kdrszlet"/>
+        <w:rPr>
+          <w:lang w:val="en-AT" w:eastAsia="en-GB"/>
+        </w:rPr>
+      </w:pPr>
+    </w:p>
+    <w:p>
+      <w:pPr>
+        <w:rPr>
+          <w:lang w:val="en-AT"/>
+        </w:rPr>
+      </w:pPr>
+      <w:r>
+        <w:rPr>
+          <w:lang w:val="en-AT"/>
+        </w:rPr>
+        <w:t>Ahhoz, hogy a adatbányászati munkát tudjunk végezni, elöször is telepíteni kell a már az elözö fejezetben is említette könytárakat. Ezeket a python alapértelmezett csomagkezelöjével lehet telepíteni</w:t>
+      </w:r>
+      <w:r>
+        <w:rPr>
+          <w:lang w:val="en-AT"/>
+        </w:rPr>
+        <w:t xml:space="preserve">. </w:t>
+      </w:r>
+    </w:p>
+    <w:p>
+      <w:pPr>
+        <w:shd w:val="clear" w:color="auto" w:fill="FFFFFF"/>
+        <w:spacing w:line="240" w:lineRule="auto"/>
+        <w:ind w:firstLine="0"/>
+        <w:jc w:val="left"/>
+        <w:rPr>
+          <w:rFonts w:ascii="Lucida Grande" w:eastAsia="Times New Roman" w:hAnsi="Lucida Grande" w:cs="Lucida Grande"/>
+          <w:color w:val="222222"/>
+          <w:lang w:val="en-AT" w:eastAsia="en-GB"/>
+        </w:rPr>
+      </w:pPr>
+    </w:p>
+    <w:p>
+      <w:pPr>
         <w:pStyle w:val="Heading2"/>
         <w:rPr>
           <w:rFonts w:ascii="Times New Roman" w:hAnsi="Times New Roman"/>
@@ -11151,6 +11212,7 @@
         <w:rPr>
           <w:lang w:val="en-AT"/>
         </w:rPr>
+        <w:lastRenderedPageBreak/>
         <w:t xml:space="preserve">Miután telepítettük a pythont, szükséges ennek a konfigurálása valamilyen kódszerkesztöben vagy valamilyen integrált fejlesztési környezetben. </w:t>
       </w:r>
       <w:r>
@@ -11246,407 +11308,407 @@
         <w:rPr>
           <w:lang w:val="en-AT"/>
         </w:rPr>
+        <w:t>Streamlit</w:t>
+      </w:r>
+      <w:bookmarkEnd w:id="58"/>
+    </w:p>
+    <w:p>
+      <w:pPr>
+        <w:rPr>
+          <w:lang w:val="en-AT"/>
+        </w:rPr>
+      </w:pPr>
+    </w:p>
+    <w:p>
+      <w:pPr>
+        <w:pStyle w:val="Heading2"/>
+        <w:rPr>
+          <w:rFonts w:ascii="Times New Roman" w:hAnsi="Times New Roman"/>
+          <w:lang w:val="en-AT"/>
+        </w:rPr>
+      </w:pPr>
+      <w:bookmarkStart w:id="59" w:name="_Toc102489743"/>
+      <w:r>
+        <w:rPr>
+          <w:lang w:val="en-AT"/>
+        </w:rPr>
+        <w:t>Futtatás</w:t>
+      </w:r>
+      <w:bookmarkEnd w:id="59"/>
+    </w:p>
+    <w:p>
+      <w:pPr>
+        <w:rPr>
+          <w:lang w:val="en-AT"/>
+        </w:rPr>
+      </w:pPr>
+    </w:p>
+    <w:p>
+      <w:pPr>
+        <w:pStyle w:val="Heading2"/>
+        <w:rPr>
+          <w:rFonts w:ascii="Times New Roman" w:hAnsi="Times New Roman"/>
+          <w:lang w:val="en-AT"/>
+        </w:rPr>
+      </w:pPr>
+      <w:bookmarkStart w:id="60" w:name="_Toc102489744"/>
+      <w:r>
+        <w:rPr>
+          <w:lang w:val="en-AT"/>
+        </w:rPr>
+        <w:t>Felhö</w:t>
+      </w:r>
+      <w:bookmarkEnd w:id="60"/>
+    </w:p>
+    <w:p>
+      <w:pPr>
+        <w:rPr>
+          <w:lang w:val="en-AT"/>
+        </w:rPr>
+      </w:pPr>
+    </w:p>
+    <w:p>
+      <w:pPr>
+        <w:pStyle w:val="Heading2"/>
+        <w:rPr>
+          <w:rFonts w:ascii="Times New Roman" w:hAnsi="Times New Roman"/>
+          <w:lang w:val="en-AT"/>
+        </w:rPr>
+      </w:pPr>
+      <w:bookmarkStart w:id="61" w:name="_Toc102489745"/>
+      <w:r>
+        <w:rPr>
+          <w:lang w:val="en-AT"/>
+        </w:rPr>
+        <w:t>Felületek</w:t>
+      </w:r>
+      <w:bookmarkEnd w:id="61"/>
+    </w:p>
+    <w:p>
+      <w:pPr>
+        <w:rPr>
+          <w:lang w:val="en-AT"/>
+        </w:rPr>
+      </w:pPr>
+    </w:p>
+    <w:p>
+      <w:pPr>
+        <w:pStyle w:val="Heading3"/>
+        <w:rPr>
+          <w:rFonts w:ascii="Times New Roman" w:hAnsi="Times New Roman"/>
+          <w:lang w:val="en-AT"/>
+        </w:rPr>
+      </w:pPr>
+      <w:bookmarkStart w:id="62" w:name="_Toc102489746"/>
+      <w:r>
+        <w:rPr>
+          <w:lang w:val="en-AT"/>
+        </w:rPr>
+        <w:t>Statisztika</w:t>
+      </w:r>
+      <w:bookmarkEnd w:id="62"/>
+    </w:p>
+    <w:p>
+      <w:pPr>
+        <w:rPr>
+          <w:lang w:val="en-AT"/>
+        </w:rPr>
+      </w:pPr>
+    </w:p>
+    <w:p>
+      <w:pPr>
+        <w:pStyle w:val="Heading3"/>
+        <w:rPr>
+          <w:rFonts w:ascii="Times New Roman" w:hAnsi="Times New Roman"/>
+          <w:lang w:val="en-AT"/>
+        </w:rPr>
+      </w:pPr>
+      <w:bookmarkStart w:id="63" w:name="_Toc102489747"/>
+      <w:r>
+        <w:rPr>
+          <w:lang w:val="en-AT"/>
+        </w:rPr>
+        <w:t>Modellek</w:t>
+      </w:r>
+      <w:bookmarkEnd w:id="63"/>
+    </w:p>
+    <w:p>
+      <w:pPr>
+        <w:rPr>
+          <w:lang w:val="en-AT"/>
+        </w:rPr>
+      </w:pPr>
+    </w:p>
+    <w:p>
+      <w:pPr>
+        <w:rPr>
+          <w:lang w:val="en-AT"/>
+        </w:rPr>
+      </w:pPr>
+    </w:p>
+    <w:p>
+      <w:pPr>
+        <w:rPr>
+          <w:lang w:val="en-AT"/>
+        </w:rPr>
+      </w:pPr>
+    </w:p>
+    <w:p>
+      <w:pPr>
+        <w:rPr>
+          <w:lang w:val="en-AT"/>
+        </w:rPr>
+      </w:pPr>
+    </w:p>
+    <w:p>
+      <w:pPr>
+        <w:rPr>
+          <w:lang w:val="en-AT"/>
+        </w:rPr>
+      </w:pPr>
+    </w:p>
+    <w:p>
+      <w:pPr>
+        <w:rPr>
+          <w:lang w:val="en-AT"/>
+        </w:rPr>
+      </w:pPr>
+    </w:p>
+    <w:p>
+      <w:pPr>
+        <w:rPr>
+          <w:lang w:val="en-AT"/>
+        </w:rPr>
+      </w:pPr>
+    </w:p>
+    <w:p>
+      <w:pPr>
+        <w:rPr>
+          <w:lang w:val="en-AT"/>
+        </w:rPr>
+      </w:pPr>
+    </w:p>
+    <w:p>
+      <w:pPr>
+        <w:rPr>
+          <w:lang w:val="en-AT"/>
+        </w:rPr>
+      </w:pPr>
+    </w:p>
+    <w:p>
+      <w:pPr>
+        <w:rPr>
+          <w:lang w:val="en-AT"/>
+        </w:rPr>
+      </w:pPr>
+    </w:p>
+    <w:p>
+      <w:pPr>
+        <w:rPr>
+          <w:lang w:val="en-AT"/>
+        </w:rPr>
+      </w:pPr>
+    </w:p>
+    <w:p>
+      <w:pPr>
+        <w:rPr>
+          <w:lang w:val="en-AT"/>
+        </w:rPr>
+      </w:pPr>
+    </w:p>
+    <w:p>
+      <w:pPr>
+        <w:rPr>
+          <w:lang w:val="en-AT"/>
+        </w:rPr>
+      </w:pPr>
+    </w:p>
+    <w:p>
+      <w:pPr>
+        <w:rPr>
+          <w:lang w:val="en-AT"/>
+        </w:rPr>
+      </w:pPr>
+    </w:p>
+    <w:p>
+      <w:pPr>
+        <w:rPr>
+          <w:lang w:val="en-AT"/>
+        </w:rPr>
+      </w:pPr>
+    </w:p>
+    <w:p>
+      <w:pPr>
+        <w:rPr>
+          <w:lang w:val="en-AT"/>
+        </w:rPr>
+      </w:pPr>
+    </w:p>
+    <w:p>
+      <w:pPr>
+        <w:rPr>
+          <w:lang w:val="en-AT"/>
+        </w:rPr>
+      </w:pPr>
+    </w:p>
+    <w:p>
+      <w:pPr>
+        <w:pStyle w:val="Heading3"/>
+        <w:rPr>
+          <w:rFonts w:ascii="Times New Roman" w:hAnsi="Times New Roman"/>
+          <w:lang w:val="en-AT"/>
+        </w:rPr>
+      </w:pPr>
+      <w:bookmarkStart w:id="64" w:name="_Toc102489748"/>
+      <w:r>
+        <w:rPr>
+          <w:lang w:val="en-AT"/>
+        </w:rPr>
+        <w:t>Elörejelzés</w:t>
+      </w:r>
+      <w:bookmarkEnd w:id="64"/>
+    </w:p>
+    <w:p>
+      <w:pPr>
+        <w:rPr>
+          <w:lang w:val="en-AT"/>
+        </w:rPr>
+      </w:pPr>
+    </w:p>
+    <w:p>
+      <w:pPr>
+        <w:rPr>
+          <w:lang w:val="en-AT"/>
+        </w:rPr>
+      </w:pPr>
+    </w:p>
+    <w:p>
+      <w:pPr>
+        <w:rPr>
+          <w:lang w:val="en-AT"/>
+        </w:rPr>
+      </w:pPr>
+    </w:p>
+    <w:p>
+      <w:pPr>
+        <w:rPr>
+          <w:lang w:val="en-AT"/>
+        </w:rPr>
+      </w:pPr>
+    </w:p>
+    <w:p>
+      <w:pPr>
+        <w:rPr>
+          <w:lang w:val="en-AT"/>
+        </w:rPr>
+      </w:pPr>
+    </w:p>
+    <w:p>
+      <w:pPr>
+        <w:rPr>
+          <w:lang w:val="en-AT"/>
+        </w:rPr>
+      </w:pPr>
+    </w:p>
+    <w:p>
+      <w:pPr>
+        <w:rPr>
+          <w:lang w:val="en-AT"/>
+        </w:rPr>
+      </w:pPr>
+    </w:p>
+    <w:p>
+      <w:pPr>
+        <w:rPr>
+          <w:lang w:val="en-AT"/>
+        </w:rPr>
+      </w:pPr>
+    </w:p>
+    <w:p>
+      <w:pPr>
+        <w:rPr>
+          <w:lang w:val="en-AT"/>
+        </w:rPr>
+      </w:pPr>
+    </w:p>
+    <w:p>
+      <w:pPr>
+        <w:rPr>
+          <w:lang w:val="en-AT"/>
+        </w:rPr>
+      </w:pPr>
+    </w:p>
+    <w:p>
+      <w:pPr>
+        <w:rPr>
+          <w:lang w:val="en-AT"/>
+        </w:rPr>
+      </w:pPr>
+    </w:p>
+    <w:p>
+      <w:pPr>
+        <w:rPr>
+          <w:lang w:val="en-AT"/>
+        </w:rPr>
+      </w:pPr>
+    </w:p>
+    <w:p>
+      <w:pPr>
+        <w:rPr>
+          <w:lang w:val="en-AT"/>
+        </w:rPr>
+      </w:pPr>
+    </w:p>
+    <w:p>
+      <w:pPr>
+        <w:rPr>
+          <w:lang w:val="en-AT"/>
+        </w:rPr>
+      </w:pPr>
+    </w:p>
+    <w:p>
+      <w:pPr>
+        <w:rPr>
+          <w:lang w:val="en-AT"/>
+        </w:rPr>
+      </w:pPr>
+    </w:p>
+    <w:p>
+      <w:pPr>
+        <w:pStyle w:val="Heading3"/>
+        <w:rPr>
+          <w:rFonts w:ascii="Times New Roman" w:hAnsi="Times New Roman"/>
+          <w:lang w:val="en-AT"/>
+        </w:rPr>
+      </w:pPr>
+      <w:bookmarkStart w:id="65" w:name="_Toc102489749"/>
+      <w:r>
+        <w:rPr>
+          <w:lang w:val="en-AT"/>
+        </w:rPr>
+        <w:t>Adathalmaz feltöltés</w:t>
+      </w:r>
+      <w:bookmarkEnd w:id="65"/>
+    </w:p>
+    <w:p>
+      <w:pPr>
+        <w:rPr>
+          <w:lang w:val="en-AT"/>
+        </w:rPr>
+      </w:pPr>
+    </w:p>
+    <w:p>
+      <w:pPr>
+        <w:pStyle w:val="Heading3"/>
+        <w:rPr>
+          <w:lang w:val="en-AT"/>
+        </w:rPr>
+      </w:pPr>
+      <w:r>
+        <w:rPr>
+          <w:lang w:val="en-AT"/>
+        </w:rPr>
         <w:lastRenderedPageBreak/>
-        <w:t>Streamlit</w:t>
-      </w:r>
-      <w:bookmarkEnd w:id="58"/>
-    </w:p>
-    <w:p>
-      <w:pPr>
-        <w:rPr>
-          <w:lang w:val="en-AT"/>
-        </w:rPr>
-      </w:pPr>
-    </w:p>
-    <w:p>
-      <w:pPr>
-        <w:pStyle w:val="Heading2"/>
-        <w:rPr>
-          <w:rFonts w:ascii="Times New Roman" w:hAnsi="Times New Roman"/>
-          <w:lang w:val="en-AT"/>
-        </w:rPr>
-      </w:pPr>
-      <w:bookmarkStart w:id="59" w:name="_Toc102489743"/>
-      <w:r>
-        <w:rPr>
-          <w:lang w:val="en-AT"/>
-        </w:rPr>
-        <w:t>Futtatás</w:t>
-      </w:r>
-      <w:bookmarkEnd w:id="59"/>
-    </w:p>
-    <w:p>
-      <w:pPr>
-        <w:rPr>
-          <w:lang w:val="en-AT"/>
-        </w:rPr>
-      </w:pPr>
-    </w:p>
-    <w:p>
-      <w:pPr>
-        <w:pStyle w:val="Heading2"/>
-        <w:rPr>
-          <w:rFonts w:ascii="Times New Roman" w:hAnsi="Times New Roman"/>
-          <w:lang w:val="en-AT"/>
-        </w:rPr>
-      </w:pPr>
-      <w:bookmarkStart w:id="60" w:name="_Toc102489744"/>
-      <w:r>
-        <w:rPr>
-          <w:lang w:val="en-AT"/>
-        </w:rPr>
-        <w:t>Felhö</w:t>
-      </w:r>
-      <w:bookmarkEnd w:id="60"/>
-    </w:p>
-    <w:p>
-      <w:pPr>
-        <w:rPr>
-          <w:lang w:val="en-AT"/>
-        </w:rPr>
-      </w:pPr>
-    </w:p>
-    <w:p>
-      <w:pPr>
-        <w:pStyle w:val="Heading2"/>
-        <w:rPr>
-          <w:rFonts w:ascii="Times New Roman" w:hAnsi="Times New Roman"/>
-          <w:lang w:val="en-AT"/>
-        </w:rPr>
-      </w:pPr>
-      <w:bookmarkStart w:id="61" w:name="_Toc102489745"/>
-      <w:r>
-        <w:rPr>
-          <w:lang w:val="en-AT"/>
-        </w:rPr>
-        <w:t>Felületek</w:t>
-      </w:r>
-      <w:bookmarkEnd w:id="61"/>
-    </w:p>
-    <w:p>
-      <w:pPr>
-        <w:rPr>
-          <w:lang w:val="en-AT"/>
-        </w:rPr>
-      </w:pPr>
-    </w:p>
-    <w:p>
-      <w:pPr>
-        <w:pStyle w:val="Heading3"/>
-        <w:rPr>
-          <w:rFonts w:ascii="Times New Roman" w:hAnsi="Times New Roman"/>
-          <w:lang w:val="en-AT"/>
-        </w:rPr>
-      </w:pPr>
-      <w:bookmarkStart w:id="62" w:name="_Toc102489746"/>
-      <w:r>
-        <w:rPr>
-          <w:lang w:val="en-AT"/>
-        </w:rPr>
-        <w:t>Statisztika</w:t>
-      </w:r>
-      <w:bookmarkEnd w:id="62"/>
-    </w:p>
-    <w:p>
-      <w:pPr>
-        <w:rPr>
-          <w:lang w:val="en-AT"/>
-        </w:rPr>
-      </w:pPr>
-    </w:p>
-    <w:p>
-      <w:pPr>
-        <w:pStyle w:val="Heading3"/>
-        <w:rPr>
-          <w:rFonts w:ascii="Times New Roman" w:hAnsi="Times New Roman"/>
-          <w:lang w:val="en-AT"/>
-        </w:rPr>
-      </w:pPr>
-      <w:bookmarkStart w:id="63" w:name="_Toc102489747"/>
-      <w:r>
-        <w:rPr>
-          <w:lang w:val="en-AT"/>
-        </w:rPr>
-        <w:t>Modellek</w:t>
-      </w:r>
-      <w:bookmarkEnd w:id="63"/>
-    </w:p>
-    <w:p>
-      <w:pPr>
-        <w:rPr>
-          <w:lang w:val="en-AT"/>
-        </w:rPr>
-      </w:pPr>
-    </w:p>
-    <w:p>
-      <w:pPr>
-        <w:rPr>
-          <w:lang w:val="en-AT"/>
-        </w:rPr>
-      </w:pPr>
-    </w:p>
-    <w:p>
-      <w:pPr>
-        <w:rPr>
-          <w:lang w:val="en-AT"/>
-        </w:rPr>
-      </w:pPr>
-    </w:p>
-    <w:p>
-      <w:pPr>
-        <w:rPr>
-          <w:lang w:val="en-AT"/>
-        </w:rPr>
-      </w:pPr>
-    </w:p>
-    <w:p>
-      <w:pPr>
-        <w:rPr>
-          <w:lang w:val="en-AT"/>
-        </w:rPr>
-      </w:pPr>
-    </w:p>
-    <w:p>
-      <w:pPr>
-        <w:rPr>
-          <w:lang w:val="en-AT"/>
-        </w:rPr>
-      </w:pPr>
-    </w:p>
-    <w:p>
-      <w:pPr>
-        <w:rPr>
-          <w:lang w:val="en-AT"/>
-        </w:rPr>
-      </w:pPr>
-    </w:p>
-    <w:p>
-      <w:pPr>
-        <w:rPr>
-          <w:lang w:val="en-AT"/>
-        </w:rPr>
-      </w:pPr>
-    </w:p>
-    <w:p>
-      <w:pPr>
-        <w:rPr>
-          <w:lang w:val="en-AT"/>
-        </w:rPr>
-      </w:pPr>
-    </w:p>
-    <w:p>
-      <w:pPr>
-        <w:rPr>
-          <w:lang w:val="en-AT"/>
-        </w:rPr>
-      </w:pPr>
-    </w:p>
-    <w:p>
-      <w:pPr>
-        <w:rPr>
-          <w:lang w:val="en-AT"/>
-        </w:rPr>
-      </w:pPr>
-    </w:p>
-    <w:p>
-      <w:pPr>
-        <w:rPr>
-          <w:lang w:val="en-AT"/>
-        </w:rPr>
-      </w:pPr>
-    </w:p>
-    <w:p>
-      <w:pPr>
-        <w:rPr>
-          <w:lang w:val="en-AT"/>
-        </w:rPr>
-      </w:pPr>
-    </w:p>
-    <w:p>
-      <w:pPr>
-        <w:rPr>
-          <w:lang w:val="en-AT"/>
-        </w:rPr>
-      </w:pPr>
-    </w:p>
-    <w:p>
-      <w:pPr>
-        <w:rPr>
-          <w:lang w:val="en-AT"/>
-        </w:rPr>
-      </w:pPr>
-    </w:p>
-    <w:p>
-      <w:pPr>
-        <w:rPr>
-          <w:lang w:val="en-AT"/>
-        </w:rPr>
-      </w:pPr>
-    </w:p>
-    <w:p>
-      <w:pPr>
-        <w:rPr>
-          <w:lang w:val="en-AT"/>
-        </w:rPr>
-      </w:pPr>
-    </w:p>
-    <w:p>
-      <w:pPr>
-        <w:pStyle w:val="Heading3"/>
-        <w:rPr>
-          <w:rFonts w:ascii="Times New Roman" w:hAnsi="Times New Roman"/>
-          <w:lang w:val="en-AT"/>
-        </w:rPr>
-      </w:pPr>
-      <w:bookmarkStart w:id="64" w:name="_Toc102489748"/>
-      <w:r>
-        <w:rPr>
-          <w:lang w:val="en-AT"/>
-        </w:rPr>
-        <w:t>Elörejelzés</w:t>
-      </w:r>
-      <w:bookmarkEnd w:id="64"/>
-    </w:p>
-    <w:p>
-      <w:pPr>
-        <w:rPr>
-          <w:lang w:val="en-AT"/>
-        </w:rPr>
-      </w:pPr>
-    </w:p>
-    <w:p>
-      <w:pPr>
-        <w:rPr>
-          <w:lang w:val="en-AT"/>
-        </w:rPr>
-      </w:pPr>
-    </w:p>
-    <w:p>
-      <w:pPr>
-        <w:rPr>
-          <w:lang w:val="en-AT"/>
-        </w:rPr>
-      </w:pPr>
-    </w:p>
-    <w:p>
-      <w:pPr>
-        <w:rPr>
-          <w:lang w:val="en-AT"/>
-        </w:rPr>
-      </w:pPr>
-    </w:p>
-    <w:p>
-      <w:pPr>
-        <w:rPr>
-          <w:lang w:val="en-AT"/>
-        </w:rPr>
-      </w:pPr>
-    </w:p>
-    <w:p>
-      <w:pPr>
-        <w:rPr>
-          <w:lang w:val="en-AT"/>
-        </w:rPr>
-      </w:pPr>
-    </w:p>
-    <w:p>
-      <w:pPr>
-        <w:rPr>
-          <w:lang w:val="en-AT"/>
-        </w:rPr>
-      </w:pPr>
-    </w:p>
-    <w:p>
-      <w:pPr>
-        <w:rPr>
-          <w:lang w:val="en-AT"/>
-        </w:rPr>
-      </w:pPr>
-    </w:p>
-    <w:p>
-      <w:pPr>
-        <w:rPr>
-          <w:lang w:val="en-AT"/>
-        </w:rPr>
-      </w:pPr>
-    </w:p>
-    <w:p>
-      <w:pPr>
-        <w:rPr>
-          <w:lang w:val="en-AT"/>
-        </w:rPr>
-      </w:pPr>
-    </w:p>
-    <w:p>
-      <w:pPr>
-        <w:rPr>
-          <w:lang w:val="en-AT"/>
-        </w:rPr>
-      </w:pPr>
-    </w:p>
-    <w:p>
-      <w:pPr>
-        <w:rPr>
-          <w:lang w:val="en-AT"/>
-        </w:rPr>
-      </w:pPr>
-    </w:p>
-    <w:p>
-      <w:pPr>
-        <w:rPr>
-          <w:lang w:val="en-AT"/>
-        </w:rPr>
-      </w:pPr>
-    </w:p>
-    <w:p>
-      <w:pPr>
-        <w:rPr>
-          <w:lang w:val="en-AT"/>
-        </w:rPr>
-      </w:pPr>
-    </w:p>
-    <w:p>
-      <w:pPr>
-        <w:rPr>
-          <w:lang w:val="en-AT"/>
-        </w:rPr>
-      </w:pPr>
-    </w:p>
-    <w:p>
-      <w:pPr>
-        <w:pStyle w:val="Heading3"/>
-        <w:rPr>
-          <w:rFonts w:ascii="Times New Roman" w:hAnsi="Times New Roman"/>
-          <w:lang w:val="en-AT"/>
-        </w:rPr>
-      </w:pPr>
-      <w:bookmarkStart w:id="65" w:name="_Toc102489749"/>
-      <w:r>
-        <w:rPr>
-          <w:lang w:val="en-AT"/>
-        </w:rPr>
-        <w:t>Adathalmaz feltöltés</w:t>
-      </w:r>
-      <w:bookmarkEnd w:id="65"/>
-    </w:p>
-    <w:p>
-      <w:pPr>
-        <w:rPr>
-          <w:lang w:val="en-AT"/>
-        </w:rPr>
-      </w:pPr>
-    </w:p>
-    <w:p>
-      <w:pPr>
-        <w:pStyle w:val="Heading3"/>
-        <w:rPr>
-          <w:lang w:val="en-AT"/>
-        </w:rPr>
-      </w:pPr>
-      <w:r>
-        <w:rPr>
-          <w:lang w:val="en-AT"/>
-        </w:rPr>
         <w:t>Információk</w:t>
       </w:r>
     </w:p>
@@ -13959,7 +14021,7 @@
       <w:lvlText w:val="%1."/>
       <w:lvlJc w:val="left"/>
       <w:pPr>
-        <w:ind w:left="360" w:hanging="360"/>
+        <w:ind w:left="2061" w:hanging="360"/>
       </w:pPr>
     </w:lvl>
     <w:lvl w:ilvl="1">

</xml_diff>